<commit_message>
Updated default style of rmarkdown word file
</commit_message>
<xml_diff>
--- a/Analysis/default-styles.docx
+++ b/Analysis/default-styles.docx
@@ -7,6 +7,7 @@
       <w:bookmarkEnd w:id="0"/>
     </w:p>
     <w:sectPr>
+      <w:footerReference w:type="default" r:id="rId7"/>
       <w:pgSz w:w="11906" w:h="16838" w:code="9"/>
       <w:pgMar w:top="1440" w:right="1440" w:bottom="1440" w:left="1440" w:header="720" w:footer="720" w:gutter="0"/>
       <w:cols w:space="720"/>
@@ -39,6 +40,59 @@
     </w:p>
   </w:endnote>
 </w:endnotes>
+</file>
+
+<file path=word/footer1.xml><?xml version="1.0" encoding="utf-8"?>
+<w:ftr xmlns:wpc="http://schemas.microsoft.com/office/word/2010/wordprocessingCanvas" xmlns:cx="http://schemas.microsoft.com/office/drawing/2014/chartex" xmlns:cx1="http://schemas.microsoft.com/office/drawing/2015/9/8/chartex" xmlns:mc="http://schemas.openxmlformats.org/markup-compatibility/2006" xmlns:o="urn:schemas-microsoft-com:office:office" xmlns:r="http://schemas.openxmlformats.org/officeDocument/2006/relationships" xmlns:m="http://schemas.openxmlformats.org/officeDocument/2006/math" xmlns:v="urn:schemas-microsoft-com:vml" xmlns:wp14="http://schemas.microsoft.com/office/word/2010/wordprocessingDrawing" xmlns:wp="http://schemas.openxmlformats.org/drawingml/2006/wordprocessingDrawing" xmlns:w10="urn:schemas-microsoft-com:office:word" xmlns:w="http://schemas.openxmlformats.org/wordprocessingml/2006/main" xmlns:w14="http://schemas.microsoft.com/office/word/2010/wordml" xmlns:w15="http://schemas.microsoft.com/office/word/2012/wordml" xmlns:w16se="http://schemas.microsoft.com/office/word/2015/wordml/symex" xmlns:wpg="http://schemas.microsoft.com/office/word/2010/wordprocessingGroup" xmlns:wpi="http://schemas.microsoft.com/office/word/2010/wordprocessingInk" xmlns:wne="http://schemas.microsoft.com/office/word/2006/wordml" xmlns:wps="http://schemas.microsoft.com/office/word/2010/wordprocessingShape" mc:Ignorable="w14 w15 w16se wp14">
+  <w:sdt>
+    <w:sdtPr>
+      <w:id w:val="-731770104"/>
+      <w:docPartObj>
+        <w:docPartGallery w:val="Page Numbers (Bottom of Page)"/>
+        <w:docPartUnique/>
+      </w:docPartObj>
+    </w:sdtPr>
+    <w:sdtEndPr>
+      <w:rPr>
+        <w:noProof/>
+      </w:rPr>
+    </w:sdtEndPr>
+    <w:sdtContent>
+      <w:p>
+        <w:pPr>
+          <w:pStyle w:val="Footer"/>
+          <w:jc w:val="center"/>
+        </w:pPr>
+        <w:r>
+          <w:fldChar w:fldCharType="begin"/>
+        </w:r>
+        <w:r>
+          <w:instrText xml:space="preserve"> PAGE   \* MERGEFORMAT </w:instrText>
+        </w:r>
+        <w:r>
+          <w:fldChar w:fldCharType="separate"/>
+        </w:r>
+        <w:r>
+          <w:rPr>
+            <w:noProof/>
+          </w:rPr>
+          <w:t>1</w:t>
+        </w:r>
+        <w:r>
+          <w:rPr>
+            <w:noProof/>
+          </w:rPr>
+          <w:fldChar w:fldCharType="end"/>
+        </w:r>
+      </w:p>
+    </w:sdtContent>
+  </w:sdt>
+  <w:p>
+    <w:pPr>
+      <w:pStyle w:val="Footer"/>
+    </w:pPr>
+  </w:p>
+</w:ftr>
 </file>
 
 <file path=word/footnotes.xml><?xml version="1.0" encoding="utf-8"?>
@@ -422,7 +476,7 @@
     <w:lsdException w:name="footnote text" w:semiHidden="1" w:unhideWhenUsed="1"/>
     <w:lsdException w:name="annotation text" w:semiHidden="1" w:unhideWhenUsed="1"/>
     <w:lsdException w:name="header" w:semiHidden="1" w:unhideWhenUsed="1"/>
-    <w:lsdException w:name="footer" w:semiHidden="1" w:unhideWhenUsed="1"/>
+    <w:lsdException w:name="footer" w:semiHidden="1" w:uiPriority="99" w:unhideWhenUsed="1"/>
     <w:lsdException w:name="index heading" w:semiHidden="1" w:unhideWhenUsed="1"/>
     <w:lsdException w:name="caption" w:semiHidden="1" w:uiPriority="35" w:unhideWhenUsed="1" w:qFormat="1"/>
     <w:lsdException w:name="table of figures" w:semiHidden="1" w:unhideWhenUsed="1"/>
@@ -743,7 +797,7 @@
     <w:next w:val="BodyText"/>
     <w:uiPriority w:val="9"/>
     <w:qFormat/>
-    <w:rsid w:val="003E39BE"/>
+    <w:rsid w:val="00F00732"/>
     <w:pPr>
       <w:keepNext/>
       <w:keepLines/>
@@ -759,12 +813,11 @@
       <w:outlineLvl w:val="0"/>
     </w:pPr>
     <w:rPr>
-      <w:rFonts w:ascii="Arial" w:eastAsia="Arial" w:hAnsi="Arial" w:cs="Arial"/>
+      <w:rFonts w:ascii="Times New Roman" w:eastAsia="Arial" w:hAnsi="Times New Roman" w:cs="Times New Roman"/>
       <w:b/>
-      <w:caps/>
       <w:color w:val="000000"/>
-      <w:sz w:val="22"/>
-      <w:szCs w:val="40"/>
+      <w:sz w:val="20"/>
+      <w:szCs w:val="20"/>
       <w:lang w:val="en-GB" w:eastAsia="en-GB"/>
     </w:rPr>
   </w:style>
@@ -918,6 +971,7 @@
   <w:style w:type="character" w:default="1" w:styleId="DefaultParagraphFont">
     <w:name w:val="Default Paragraph Font"/>
     <w:uiPriority w:val="1"/>
+    <w:semiHidden/>
     <w:unhideWhenUsed/>
   </w:style>
   <w:style w:type="table" w:default="1" w:styleId="TableNormal">
@@ -971,7 +1025,7 @@
     <w:basedOn w:val="Normal"/>
     <w:next w:val="BodyText"/>
     <w:qFormat/>
-    <w:rsid w:val="007C0521"/>
+    <w:rsid w:val="00F00732"/>
     <w:pPr>
       <w:pBdr>
         <w:top w:val="nil"/>
@@ -980,14 +1034,14 @@
         <w:right w:val="nil"/>
         <w:between w:val="nil"/>
       </w:pBdr>
-      <w:spacing w:after="120" w:line="480" w:lineRule="auto"/>
+      <w:spacing w:after="120"/>
       <w:jc w:val="both"/>
     </w:pPr>
     <w:rPr>
-      <w:rFonts w:ascii="Arial" w:eastAsia="Arial" w:hAnsi="Arial" w:cs="Arial"/>
+      <w:rFonts w:ascii="Times New Roman" w:eastAsia="Arial" w:hAnsi="Times New Roman" w:cs="Times New Roman"/>
       <w:color w:val="000000"/>
-      <w:sz w:val="22"/>
-      <w:szCs w:val="22"/>
+      <w:sz w:val="20"/>
+      <w:szCs w:val="20"/>
       <w:lang w:val="en-GB" w:eastAsia="en-GB"/>
     </w:rPr>
   </w:style>
@@ -995,7 +1049,7 @@
     <w:name w:val="Compact"/>
     <w:basedOn w:val="Normal"/>
     <w:qFormat/>
-    <w:rsid w:val="00C0049C"/>
+    <w:rsid w:val="00DF192C"/>
     <w:pPr>
       <w:keepNext/>
       <w:pBdr>
@@ -1008,10 +1062,10 @@
       <w:spacing w:before="60" w:after="60"/>
     </w:pPr>
     <w:rPr>
-      <w:rFonts w:ascii="Arial" w:eastAsia="Arial" w:hAnsi="Arial" w:cs="Arial"/>
+      <w:rFonts w:ascii="Times New Roman" w:eastAsia="Arial" w:hAnsi="Times New Roman" w:cs="Times New Roman"/>
       <w:color w:val="000000"/>
-      <w:sz w:val="22"/>
-      <w:szCs w:val="22"/>
+      <w:sz w:val="16"/>
+      <w:szCs w:val="16"/>
       <w:lang w:val="en-GB" w:eastAsia="en-GB"/>
     </w:rPr>
   </w:style>
@@ -1021,7 +1075,7 @@
     <w:next w:val="BodyText"/>
     <w:link w:val="TitleChar"/>
     <w:qFormat/>
-    <w:rsid w:val="007C0521"/>
+    <w:rsid w:val="00F00732"/>
     <w:pPr>
       <w:keepNext/>
       <w:keepLines/>
@@ -1036,10 +1090,9 @@
       <w:jc w:val="center"/>
     </w:pPr>
     <w:rPr>
-      <w:rFonts w:ascii="Arial" w:eastAsia="Arial" w:hAnsi="Arial" w:cs="Arial"/>
+      <w:rFonts w:ascii="Times New Roman" w:eastAsia="Arial" w:hAnsi="Times New Roman" w:cs="Times New Roman"/>
+      <w:b/>
       <w:color w:val="000000"/>
-      <w:sz w:val="40"/>
-      <w:szCs w:val="40"/>
       <w:lang w:val="en-GB" w:eastAsia="en-GB"/>
     </w:rPr>
   </w:style>
@@ -1052,8 +1105,6 @@
     <w:rsid w:val="007C0521"/>
     <w:rPr>
       <w:color w:val="666666"/>
-      <w:sz w:val="24"/>
-      <w:szCs w:val="24"/>
     </w:rPr>
   </w:style>
   <w:style w:type="paragraph" w:customStyle="1" w:styleId="Author">
@@ -1169,7 +1220,7 @@
     <w:name w:val="Table Caption"/>
     <w:basedOn w:val="Caption"/>
     <w:qFormat/>
-    <w:rsid w:val="007E59E5"/>
+    <w:rsid w:val="00DF192C"/>
     <w:pPr>
       <w:keepNext/>
       <w:pageBreakBefore/>
@@ -1184,8 +1235,9 @@
     </w:pPr>
     <w:rPr>
       <w:rFonts w:ascii="Arial" w:eastAsia="Arial" w:hAnsi="Arial" w:cs="Arial"/>
+      <w:b/>
+      <w:i w:val="0"/>
       <w:iCs/>
-      <w:color w:val="1F497D" w:themeColor="text2"/>
       <w:sz w:val="18"/>
       <w:szCs w:val="18"/>
       <w:lang w:val="en-GB" w:eastAsia="en-GB"/>
@@ -1195,7 +1247,7 @@
     <w:name w:val="Image Caption"/>
     <w:basedOn w:val="Caption"/>
     <w:qFormat/>
-    <w:rsid w:val="007E59E5"/>
+    <w:rsid w:val="006E3D20"/>
     <w:pPr>
       <w:pBdr>
         <w:top w:val="nil"/>
@@ -1208,11 +1260,12 @@
       <w:jc w:val="both"/>
     </w:pPr>
     <w:rPr>
-      <w:rFonts w:ascii="Arial" w:eastAsia="Arial" w:hAnsi="Arial" w:cs="Arial"/>
+      <w:rFonts w:ascii="Times New Roman" w:eastAsia="Arial" w:hAnsi="Times New Roman" w:cs="Times New Roman"/>
+      <w:b/>
+      <w:i w:val="0"/>
       <w:iCs/>
-      <w:color w:val="1F497D" w:themeColor="text2"/>
-      <w:sz w:val="18"/>
-      <w:szCs w:val="18"/>
+      <w:sz w:val="20"/>
+      <w:szCs w:val="20"/>
       <w:lang w:val="en-GB" w:eastAsia="en-GB"/>
     </w:rPr>
   </w:style>
@@ -1606,12 +1659,11 @@
     <w:name w:val="Title Char"/>
     <w:basedOn w:val="DefaultParagraphFont"/>
     <w:link w:val="Title"/>
-    <w:rsid w:val="007C0521"/>
-    <w:rPr>
-      <w:rFonts w:ascii="Arial" w:eastAsia="Arial" w:hAnsi="Arial" w:cs="Arial"/>
+    <w:rsid w:val="00F00732"/>
+    <w:rPr>
+      <w:rFonts w:ascii="Times New Roman" w:eastAsia="Arial" w:hAnsi="Times New Roman" w:cs="Times New Roman"/>
+      <w:b/>
       <w:color w:val="000000"/>
-      <w:sz w:val="40"/>
-      <w:szCs w:val="40"/>
       <w:lang w:val="en-GB" w:eastAsia="en-GB"/>
     </w:rPr>
   </w:style>
@@ -1633,7 +1685,7 @@
     <w:rsid w:val="007C0521"/>
     <w:rPr>
       <w:bCs/>
-      <w:caps w:val="0"/>
+      <w:caps/>
     </w:rPr>
   </w:style>
   <w:style w:type="character" w:customStyle="1" w:styleId="BodyTextChar">
@@ -1648,6 +1700,156 @@
       <w:szCs w:val="22"/>
       <w:lang w:val="en-GB" w:eastAsia="en-GB"/>
     </w:rPr>
+  </w:style>
+  <w:style w:type="paragraph" w:styleId="BalloonText">
+    <w:name w:val="Balloon Text"/>
+    <w:basedOn w:val="Normal"/>
+    <w:link w:val="BalloonTextChar"/>
+    <w:semiHidden/>
+    <w:unhideWhenUsed/>
+    <w:rsid w:val="00DF192C"/>
+    <w:pPr>
+      <w:spacing w:after="0"/>
+    </w:pPr>
+    <w:rPr>
+      <w:rFonts w:ascii="Segoe UI" w:hAnsi="Segoe UI" w:cs="Segoe UI"/>
+      <w:sz w:val="18"/>
+      <w:szCs w:val="18"/>
+    </w:rPr>
+  </w:style>
+  <w:style w:type="character" w:customStyle="1" w:styleId="BalloonTextChar">
+    <w:name w:val="Balloon Text Char"/>
+    <w:basedOn w:val="DefaultParagraphFont"/>
+    <w:link w:val="BalloonText"/>
+    <w:semiHidden/>
+    <w:rsid w:val="00DF192C"/>
+    <w:rPr>
+      <w:rFonts w:ascii="Segoe UI" w:hAnsi="Segoe UI" w:cs="Segoe UI"/>
+      <w:sz w:val="18"/>
+      <w:szCs w:val="18"/>
+    </w:rPr>
+  </w:style>
+  <w:style w:type="table" w:styleId="PlainTable1">
+    <w:name w:val="Plain Table 1"/>
+    <w:basedOn w:val="TableNormal"/>
+    <w:rsid w:val="00DF192C"/>
+    <w:pPr>
+      <w:spacing w:after="0"/>
+    </w:pPr>
+    <w:tblPr>
+      <w:tblStyleRowBandSize w:val="1"/>
+      <w:tblStyleColBandSize w:val="1"/>
+      <w:tblBorders>
+        <w:top w:val="single" w:sz="4" w:space="0" w:color="BFBFBF" w:themeColor="background1" w:themeShade="BF"/>
+        <w:left w:val="single" w:sz="4" w:space="0" w:color="BFBFBF" w:themeColor="background1" w:themeShade="BF"/>
+        <w:bottom w:val="single" w:sz="4" w:space="0" w:color="BFBFBF" w:themeColor="background1" w:themeShade="BF"/>
+        <w:right w:val="single" w:sz="4" w:space="0" w:color="BFBFBF" w:themeColor="background1" w:themeShade="BF"/>
+        <w:insideH w:val="single" w:sz="4" w:space="0" w:color="BFBFBF" w:themeColor="background1" w:themeShade="BF"/>
+        <w:insideV w:val="single" w:sz="4" w:space="0" w:color="BFBFBF" w:themeColor="background1" w:themeShade="BF"/>
+      </w:tblBorders>
+    </w:tblPr>
+    <w:tblStylePr w:type="firstRow">
+      <w:rPr>
+        <w:b/>
+        <w:bCs/>
+      </w:rPr>
+    </w:tblStylePr>
+    <w:tblStylePr w:type="lastRow">
+      <w:rPr>
+        <w:b/>
+        <w:bCs/>
+      </w:rPr>
+      <w:tblPr/>
+      <w:tcPr>
+        <w:tcBorders>
+          <w:top w:val="double" w:sz="4" w:space="0" w:color="BFBFBF" w:themeColor="background1" w:themeShade="BF"/>
+        </w:tcBorders>
+      </w:tcPr>
+    </w:tblStylePr>
+    <w:tblStylePr w:type="firstCol">
+      <w:rPr>
+        <w:b/>
+        <w:bCs/>
+      </w:rPr>
+    </w:tblStylePr>
+    <w:tblStylePr w:type="lastCol">
+      <w:rPr>
+        <w:b/>
+        <w:bCs/>
+      </w:rPr>
+    </w:tblStylePr>
+    <w:tblStylePr w:type="band1Vert">
+      <w:tblPr/>
+      <w:tcPr>
+        <w:shd w:val="clear" w:color="auto" w:fill="F2F2F2" w:themeFill="background1" w:themeFillShade="F2"/>
+      </w:tcPr>
+    </w:tblStylePr>
+    <w:tblStylePr w:type="band1Horz">
+      <w:tblPr/>
+      <w:tcPr>
+        <w:shd w:val="clear" w:color="auto" w:fill="F2F2F2" w:themeFill="background1" w:themeFillShade="F2"/>
+      </w:tcPr>
+    </w:tblStylePr>
+  </w:style>
+  <w:style w:type="table" w:styleId="TableGrid">
+    <w:name w:val="Table Grid"/>
+    <w:basedOn w:val="TableNormal"/>
+    <w:rsid w:val="00DF192C"/>
+    <w:pPr>
+      <w:spacing w:after="0"/>
+    </w:pPr>
+    <w:tblPr>
+      <w:tblBorders>
+        <w:top w:val="single" w:sz="4" w:space="0" w:color="auto"/>
+        <w:left w:val="single" w:sz="4" w:space="0" w:color="auto"/>
+        <w:bottom w:val="single" w:sz="4" w:space="0" w:color="auto"/>
+        <w:right w:val="single" w:sz="4" w:space="0" w:color="auto"/>
+        <w:insideH w:val="single" w:sz="4" w:space="0" w:color="auto"/>
+        <w:insideV w:val="single" w:sz="4" w:space="0" w:color="auto"/>
+      </w:tblBorders>
+    </w:tblPr>
+  </w:style>
+  <w:style w:type="paragraph" w:styleId="Header">
+    <w:name w:val="header"/>
+    <w:basedOn w:val="Normal"/>
+    <w:link w:val="HeaderChar"/>
+    <w:unhideWhenUsed/>
+    <w:rsid w:val="007E6EEA"/>
+    <w:pPr>
+      <w:tabs>
+        <w:tab w:val="center" w:pos="4513"/>
+        <w:tab w:val="right" w:pos="9026"/>
+      </w:tabs>
+      <w:spacing w:after="0"/>
+    </w:pPr>
+  </w:style>
+  <w:style w:type="character" w:customStyle="1" w:styleId="HeaderChar">
+    <w:name w:val="Header Char"/>
+    <w:basedOn w:val="DefaultParagraphFont"/>
+    <w:link w:val="Header"/>
+    <w:rsid w:val="007E6EEA"/>
+  </w:style>
+  <w:style w:type="paragraph" w:styleId="Footer">
+    <w:name w:val="footer"/>
+    <w:basedOn w:val="Normal"/>
+    <w:link w:val="FooterChar"/>
+    <w:uiPriority w:val="99"/>
+    <w:unhideWhenUsed/>
+    <w:rsid w:val="007E6EEA"/>
+    <w:pPr>
+      <w:tabs>
+        <w:tab w:val="center" w:pos="4513"/>
+        <w:tab w:val="right" w:pos="9026"/>
+      </w:tabs>
+      <w:spacing w:after="0"/>
+    </w:pPr>
+  </w:style>
+  <w:style w:type="character" w:customStyle="1" w:styleId="FooterChar">
+    <w:name w:val="Footer Char"/>
+    <w:basedOn w:val="DefaultParagraphFont"/>
+    <w:link w:val="Footer"/>
+    <w:uiPriority w:val="99"/>
+    <w:rsid w:val="007E6EEA"/>
   </w:style>
 </w:styles>
 </file>

</xml_diff>